<commit_message>
Add lection4 for Introduction on IT Entrepreurship
</commit_message>
<xml_diff>
--- a/3rd year/Introduction of IT Enterneupship/Practice/Lection 2.docx
+++ b/3rd year/Introduction of IT Enterneupship/Practice/Lection 2.docx
@@ -20,7 +20,7 @@
       </w:r>
       <w:r>
         <w:pict>
-          <v:rect style="position:absolute;width:9.95pt;height:17.95pt;mso-wrap-distance-left:2.25pt;mso-wrap-distance-right:0pt;mso-wrap-distance-top:0pt;mso-wrap-distance-bottom:0pt;margin-top:5.25pt;margin-left:2.25pt">
+          <v:rect fillcolor="#FFFFFF" strokecolor="#000000" strokeweight="0pt" style="position:absolute;width:9.95pt;height:17.95pt;mso-wrap-distance-left:2.25pt;mso-wrap-distance-right:0pt;mso-wrap-distance-top:0pt;mso-wrap-distance-bottom:0pt;margin-top:5.25pt;margin-left:2.25pt">
             <v:textbox inset="0.0194444444444444in,0.0194444444444444in,0.0194444444444444in,0in">
               <w:txbxContent>
                 <w:p>
@@ -658,15 +658,13 @@
       <w:r>
         <w:fldChar w:fldCharType="end"/>
       </w:r>
-      <w:hyperlink r:id="rId7">
-        <w:r>
-          <w:rPr>
-            <w:b/>
-            <w:bCs/>
-          </w:rPr>
-          <w:t>)</w:t>
-        </w:r>
-      </w:hyperlink>
+      <w:r>
+        <w:rPr>
+          <w:b/>
+          <w:bCs/>
+        </w:rPr>
+        <w:t>)</w:t>
+      </w:r>
     </w:p>
     <w:p>
       <w:pPr>
@@ -734,15 +732,13 @@
       <w:r>
         <w:fldChar w:fldCharType="end"/>
       </w:r>
-      <w:hyperlink r:id="rId8">
-        <w:r>
-          <w:rPr>
-            <w:b/>
-            <w:bCs/>
-          </w:rPr>
-          <w:t>)</w:t>
-        </w:r>
-      </w:hyperlink>
+      <w:r>
+        <w:rPr>
+          <w:b/>
+          <w:bCs/>
+        </w:rPr>
+        <w:t>)</w:t>
+      </w:r>
     </w:p>
     <w:p>
       <w:pPr>
@@ -791,7 +787,7 @@
           <w:bCs/>
         </w:rPr>
       </w:pPr>
-      <w:hyperlink r:id="rId9">
+      <w:hyperlink r:id="rId7">
         <w:r>
           <w:rPr>
             <w:rStyle w:val="InternetLink"/>
@@ -963,14 +959,7 @@
           <w:b w:val="false"/>
           <w:bCs w:val="false"/>
         </w:rPr>
-        <w:t xml:space="preserve">частные медицинские компании </w:t>
-      </w:r>
-      <w:r>
-        <w:rPr>
-          <w:b w:val="false"/>
-          <w:bCs w:val="false"/>
-        </w:rPr>
-        <w:t>(салоны красоты и тд)</w:t>
+        <w:t>частные медицинские компании (салоны красоты и тд)</w:t>
       </w:r>
     </w:p>
     <w:p>
@@ -1559,16 +1548,10 @@
         </w:pBdr>
         <w:spacing w:lineRule="atLeast" w:line="240" w:before="0" w:after="0"/>
         <w:jc w:val="left"/>
-        <w:rPr>
-          <w:b w:val="false"/>
-          <w:bCs w:val="false"/>
-        </w:rPr>
-      </w:pPr>
-      <w:r>
-        <w:rPr>
-          <w:b w:val="false"/>
-          <w:bCs w:val="false"/>
-        </w:rPr>
+        <w:rPr/>
+      </w:pPr>
+      <w:r>
+        <w:rPr/>
       </w:r>
     </w:p>
     <w:sectPr>
@@ -2146,7 +2129,6 @@
         </w:tabs>
         <w:ind w:left="720" w:hanging="360"/>
       </w:pPr>
-      <w:rPr/>
     </w:lvl>
     <w:lvl w:ilvl="1">
       <w:start w:val="1"/>
@@ -2159,7 +2141,6 @@
         </w:tabs>
         <w:ind w:left="1080" w:hanging="360"/>
       </w:pPr>
-      <w:rPr/>
     </w:lvl>
     <w:lvl w:ilvl="2">
       <w:start w:val="1"/>
@@ -2172,7 +2153,6 @@
         </w:tabs>
         <w:ind w:left="1440" w:hanging="360"/>
       </w:pPr>
-      <w:rPr/>
     </w:lvl>
     <w:lvl w:ilvl="3">
       <w:start w:val="1"/>
@@ -2185,7 +2165,6 @@
         </w:tabs>
         <w:ind w:left="1800" w:hanging="360"/>
       </w:pPr>
-      <w:rPr/>
     </w:lvl>
     <w:lvl w:ilvl="4">
       <w:start w:val="1"/>
@@ -2198,7 +2177,6 @@
         </w:tabs>
         <w:ind w:left="2160" w:hanging="360"/>
       </w:pPr>
-      <w:rPr/>
     </w:lvl>
     <w:lvl w:ilvl="5">
       <w:start w:val="1"/>
@@ -2211,7 +2189,6 @@
         </w:tabs>
         <w:ind w:left="2520" w:hanging="360"/>
       </w:pPr>
-      <w:rPr/>
     </w:lvl>
     <w:lvl w:ilvl="6">
       <w:start w:val="1"/>
@@ -2224,7 +2201,6 @@
         </w:tabs>
         <w:ind w:left="2880" w:hanging="360"/>
       </w:pPr>
-      <w:rPr/>
     </w:lvl>
     <w:lvl w:ilvl="7">
       <w:start w:val="1"/>
@@ -2237,7 +2213,6 @@
         </w:tabs>
         <w:ind w:left="3240" w:hanging="360"/>
       </w:pPr>
-      <w:rPr/>
     </w:lvl>
     <w:lvl w:ilvl="8">
       <w:start w:val="1"/>
@@ -2250,7 +2225,6 @@
         </w:tabs>
         <w:ind w:left="3600" w:hanging="360"/>
       </w:pPr>
-      <w:rPr/>
     </w:lvl>
   </w:abstractNum>
   <w:abstractNum w:abstractNumId="6">
@@ -2406,7 +2380,7 @@
     </w:rPrDefault>
     <w:pPrDefault>
       <w:pPr>
-        <w:spacing w:lineRule="auto" w:line="256"/>
+        <w:spacing w:lineRule="auto" w:line="254"/>
       </w:pPr>
     </w:pPrDefault>
   </w:docDefaults>
@@ -2790,12 +2764,12 @@
       <w:widowControl/>
       <w:suppressAutoHyphens w:val="true"/>
       <w:bidi w:val="0"/>
-      <w:spacing w:lineRule="auto" w:line="256" w:before="0" w:after="160"/>
+      <w:spacing w:lineRule="auto" w:line="254" w:before="0" w:after="160"/>
       <w:jc w:val="left"/>
     </w:pPr>
     <w:rPr>
       <w:rFonts w:ascii="Calibri" w:hAnsi="Calibri" w:eastAsia="Droid Sans Fallback" w:cs="Calibri"/>
-      <w:color w:val="auto"/>
+      <w:color w:val="00000A"/>
       <w:sz w:val="22"/>
       <w:szCs w:val="22"/>
       <w:lang w:val="ru-RU" w:eastAsia="en-US" w:bidi="ar-SA"/>
@@ -2814,10 +2788,6 @@
       <w:rFonts w:cs="Courier New"/>
     </w:rPr>
   </w:style>
-  <w:style w:type="character" w:styleId="NumberingSymbols">
-    <w:name w:val="Numbering Symbols"/>
-    <w:rPr/>
-  </w:style>
   <w:style w:type="character" w:styleId="Bullets">
     <w:name w:val="Bullets"/>
     <w:rPr>
@@ -2835,6 +2805,26 @@
     <w:name w:val="Internet Link"/>
     <w:rPr>
       <w:color w:val="000080"/>
+      <w:u w:val="single"/>
+      <w:lang w:val="zxx" w:eastAsia="zxx" w:bidi="zxx"/>
+    </w:rPr>
+  </w:style>
+  <w:style w:type="character" w:styleId="ListLabel2">
+    <w:name w:val="ListLabel 2"/>
+    <w:rPr>
+      <w:rFonts w:cs="Symbol"/>
+    </w:rPr>
+  </w:style>
+  <w:style w:type="character" w:styleId="ListLabel3">
+    <w:name w:val="ListLabel 3"/>
+    <w:rPr>
+      <w:rFonts w:cs="OpenSymbol"/>
+    </w:rPr>
+  </w:style>
+  <w:style w:type="character" w:styleId="VisitedInternetLink">
+    <w:name w:val="Visited Internet Link"/>
+    <w:rPr>
+      <w:color w:val="800000"/>
       <w:u w:val="single"/>
       <w:lang w:val="zxx" w:eastAsia="zxx" w:bidi="zxx"/>
     </w:rPr>
@@ -2905,6 +2895,12 @@
       <w:ind w:left="720" w:right="0" w:hanging="0"/>
       <w:contextualSpacing/>
     </w:pPr>
+    <w:rPr/>
+  </w:style>
+  <w:style w:type="paragraph" w:styleId="FrameContents">
+    <w:name w:val="Frame Contents"/>
+    <w:basedOn w:val="Normal"/>
+    <w:pPr/>
     <w:rPr/>
   </w:style>
   <w:style w:type="numbering" w:styleId="NoList" w:default="1">

</xml_diff>